<commit_message>
perbaikan daftar isi dan alinea pada kata pengantar
</commit_message>
<xml_diff>
--- a/Laporan PKL Ari Winanto.docx
+++ b/Laporan PKL Ari Winanto.docx
@@ -3744,6 +3744,8 @@
         </w:rPr>
       </w:sdtEndPr>
       <w:sdtContent>
+        <w:bookmarkStart w:id="4" w:name="_GoBack" w:displacedByCustomXml="prev"/>
+        <w:bookmarkEnd w:id="4" w:displacedByCustomXml="prev"/>
         <w:p>
           <w:pPr>
             <w:pStyle w:val="TOCHeading"/>
@@ -4063,7 +4065,7 @@
               <w:rPr>
                 <w:webHidden/>
               </w:rPr>
-              <w:t>1</w:t>
+              <w:t>vii</w:t>
             </w:r>
             <w:r>
               <w:rPr>
@@ -4128,7 +4130,7 @@
               <w:rPr>
                 <w:webHidden/>
               </w:rPr>
-              <w:t>2</w:t>
+              <w:t>viii</w:t>
             </w:r>
             <w:r>
               <w:rPr>
@@ -9347,7 +9349,7 @@
           <w:lang w:val="id-ID"/>
         </w:rPr>
       </w:pPr>
-      <w:bookmarkStart w:id="4" w:name="_Toc53954180"/>
+      <w:bookmarkStart w:id="5" w:name="_Toc53954180"/>
       <w:r>
         <w:rPr>
           <w:rFonts w:ascii="Times New Roman" w:hAnsi="Times New Roman" w:cs="Times New Roman"/>
@@ -9358,7 +9360,7 @@
         <w:lastRenderedPageBreak/>
         <w:t>DAFTAR TABEL</w:t>
       </w:r>
-      <w:bookmarkEnd w:id="4"/>
+      <w:bookmarkEnd w:id="5"/>
     </w:p>
     <w:p>
       <w:pPr>
@@ -9725,7 +9727,7 @@
           <w:lang w:val="id-ID"/>
         </w:rPr>
       </w:pPr>
-      <w:bookmarkStart w:id="5" w:name="_Toc53954181"/>
+      <w:bookmarkStart w:id="6" w:name="_Toc53954181"/>
       <w:r>
         <w:rPr>
           <w:rFonts w:ascii="Times New Roman" w:hAnsi="Times New Roman" w:cs="Times New Roman"/>
@@ -9746,10 +9748,10 @@
         </w:rPr>
         <w:t>AFTAR GAMBAR</w:t>
       </w:r>
-      <w:bookmarkEnd w:id="5"/>
-    </w:p>
-    <w:bookmarkStart w:id="6" w:name="_Gambar3.1"/>
-    <w:bookmarkEnd w:id="6"/>
+      <w:bookmarkEnd w:id="6"/>
+    </w:p>
+    <w:bookmarkStart w:id="7" w:name="_Gambar3.1"/>
+    <w:bookmarkEnd w:id="7"/>
     <w:p>
       <w:pPr>
         <w:pStyle w:val="TableofFigures"/>
@@ -10280,25 +10282,7 @@
             <w:sz w:val="24"/>
             <w:lang w:val="id-ID"/>
           </w:rPr>
-          <w:t xml:space="preserve"> Kon</w:t>
-        </w:r>
-        <w:r>
-          <w:rPr>
-            <w:rStyle w:val="Hyperlink"/>
-            <w:noProof/>
-            <w:sz w:val="24"/>
-            <w:lang w:val="id-ID"/>
-          </w:rPr>
-          <w:t>f</w:t>
-        </w:r>
-        <w:r>
-          <w:rPr>
-            <w:rStyle w:val="Hyperlink"/>
-            <w:noProof/>
-            <w:sz w:val="24"/>
-            <w:lang w:val="id-ID"/>
-          </w:rPr>
-          <w:t xml:space="preserve">igurasi </w:t>
+          <w:t xml:space="preserve"> Konfigurasi </w:t>
         </w:r>
         <w:r>
           <w:rPr>
@@ -10418,27 +10402,7 @@
             <w:sz w:val="24"/>
             <w:lang w:val="id-ID"/>
           </w:rPr>
-          <w:t xml:space="preserve">Menu </w:t>
-        </w:r>
-        <w:r>
-          <w:rPr>
-            <w:rStyle w:val="Hyperlink"/>
-            <w:i/>
-            <w:noProof/>
-            <w:sz w:val="24"/>
-            <w:lang w:val="id-ID"/>
-          </w:rPr>
-          <w:t>L</w:t>
-        </w:r>
-        <w:r>
-          <w:rPr>
-            <w:rStyle w:val="Hyperlink"/>
-            <w:i/>
-            <w:noProof/>
-            <w:sz w:val="24"/>
-            <w:lang w:val="id-ID"/>
-          </w:rPr>
-          <w:t>ogin</w:t>
+          <w:t>Menu Login</w:t>
         </w:r>
         <w:r>
           <w:rPr>
@@ -11667,7 +11631,7 @@
         <w:lastRenderedPageBreak/>
         <w:fldChar w:fldCharType="end"/>
       </w:r>
-      <w:bookmarkStart w:id="7" w:name="_Toc53954182"/>
+      <w:bookmarkStart w:id="8" w:name="_Toc53954182"/>
       <w:r>
         <w:rPr>
           <w:rFonts w:ascii="Times New Roman" w:hAnsi="Times New Roman" w:cs="Times New Roman"/>
@@ -11677,7 +11641,7 @@
         </w:rPr>
         <w:t>BAB I</w:t>
       </w:r>
-      <w:bookmarkEnd w:id="7"/>
+      <w:bookmarkEnd w:id="8"/>
     </w:p>
     <w:p>
       <w:pPr>
@@ -11733,7 +11697,7 @@
           <w:szCs w:val="24"/>
         </w:rPr>
       </w:pPr>
-      <w:bookmarkStart w:id="8" w:name="_Toc53954183"/>
+      <w:bookmarkStart w:id="9" w:name="_Toc53954183"/>
       <w:r>
         <w:rPr>
           <w:rFonts w:ascii="Times New Roman" w:hAnsi="Times New Roman" w:cs="Times New Roman"/>
@@ -11743,7 +11707,7 @@
         </w:rPr>
         <w:t>Latar Belakang</w:t>
       </w:r>
-      <w:bookmarkEnd w:id="8"/>
+      <w:bookmarkEnd w:id="9"/>
     </w:p>
     <w:p>
       <w:pPr>
@@ -11872,6 +11836,7 @@
         <w:jc w:val="both"/>
         <w:rPr>
           <w:sz w:val="24"/>
+          <w:lang w:val="id-ID"/>
         </w:rPr>
       </w:pPr>
       <w:r>
@@ -11977,7 +11942,67 @@
         <w:rPr>
           <w:sz w:val="24"/>
         </w:rPr>
-        <w:t xml:space="preserve">us pada instansi pemerintahan. </w:t>
+        <w:t>us pada instansi pemerintahan</w:t>
+      </w:r>
+      <w:r>
+        <w:rPr>
+          <w:sz w:val="24"/>
+          <w:lang w:val="id-ID"/>
+        </w:rPr>
+        <w:t xml:space="preserve"> </w:t>
+      </w:r>
+      <w:r>
+        <w:rPr>
+          <w:sz w:val="24"/>
+        </w:rPr>
+        <w:t xml:space="preserve">hingga untuk mengatasi permasalahan yang terjadi diatas penulis akan membuat tugas akhir dengan judul “Sistem Informasi </w:t>
+      </w:r>
+      <w:r>
+        <w:rPr>
+          <w:sz w:val="24"/>
+          <w:lang w:val="id-ID"/>
+        </w:rPr>
+        <w:t xml:space="preserve">Pendaftaran </w:t>
+      </w:r>
+      <w:r>
+        <w:rPr>
+          <w:i/>
+          <w:sz w:val="24"/>
+          <w:lang w:val="id-ID"/>
+        </w:rPr>
+        <w:t>Test</w:t>
+      </w:r>
+      <w:r>
+        <w:rPr>
+          <w:sz w:val="24"/>
+          <w:lang w:val="id-ID"/>
+        </w:rPr>
+        <w:t xml:space="preserve"> Narkoba</w:t>
+      </w:r>
+      <w:r>
+        <w:rPr>
+          <w:sz w:val="24"/>
+        </w:rPr>
+        <w:t xml:space="preserve"> Berbasis </w:t>
+      </w:r>
+      <w:r>
+        <w:rPr>
+          <w:i/>
+          <w:sz w:val="24"/>
+        </w:rPr>
+        <w:t>Client Server</w:t>
+      </w:r>
+      <w:r>
+        <w:rPr>
+          <w:sz w:val="24"/>
+        </w:rPr>
+        <w:t>”</w:t>
+      </w:r>
+      <w:r>
+        <w:rPr>
+          <w:sz w:val="24"/>
+        </w:rPr>
+        <w:t>.</w:t>
       </w:r>
     </w:p>
     <w:p>
@@ -11989,66 +12014,11 @@
           <w:sz w:val="24"/>
         </w:rPr>
       </w:pPr>
-      <w:proofErr w:type="gramStart"/>
-      <w:r>
-        <w:rPr>
-          <w:sz w:val="24"/>
-        </w:rPr>
-        <w:t>hingga</w:t>
-      </w:r>
-      <w:proofErr w:type="gramEnd"/>
-      <w:r>
-        <w:rPr>
-          <w:sz w:val="24"/>
-        </w:rPr>
-        <w:t xml:space="preserve"> untuk mengatasi permasalahan yang terjadi diatas penulis akan membuat tugas akhir dengan judul “Sistem Informasi </w:t>
-      </w:r>
-      <w:r>
-        <w:rPr>
-          <w:sz w:val="24"/>
-          <w:lang w:val="id-ID"/>
-        </w:rPr>
-        <w:t xml:space="preserve">Pendaftaran </w:t>
-      </w:r>
-      <w:r>
-        <w:rPr>
-          <w:i/>
-          <w:sz w:val="24"/>
-          <w:lang w:val="id-ID"/>
-        </w:rPr>
-        <w:t>Test</w:t>
-      </w:r>
-      <w:r>
-        <w:rPr>
-          <w:sz w:val="24"/>
-          <w:lang w:val="id-ID"/>
-        </w:rPr>
-        <w:t xml:space="preserve"> Narkoba</w:t>
-      </w:r>
-      <w:r>
-        <w:rPr>
-          <w:sz w:val="24"/>
-        </w:rPr>
-        <w:t xml:space="preserve"> Berbasis </w:t>
-      </w:r>
-      <w:r>
-        <w:rPr>
-          <w:i/>
-          <w:sz w:val="24"/>
-        </w:rPr>
-        <w:t>Client Server</w:t>
-      </w:r>
-      <w:r>
-        <w:rPr>
-          <w:sz w:val="24"/>
-        </w:rPr>
-        <w:t>”</w:t>
-      </w:r>
-      <w:r>
-        <w:rPr>
-          <w:sz w:val="24"/>
-        </w:rPr>
-        <w:t xml:space="preserve">. </w:t>
+      <w:r>
+        <w:rPr>
+          <w:sz w:val="24"/>
+        </w:rPr>
+        <w:t xml:space="preserve"> </w:t>
       </w:r>
     </w:p>
     <w:p>
@@ -12067,7 +12037,7 @@
           <w:szCs w:val="24"/>
         </w:rPr>
       </w:pPr>
-      <w:bookmarkStart w:id="9" w:name="_Toc53954184"/>
+      <w:bookmarkStart w:id="10" w:name="_Toc53954184"/>
       <w:r>
         <w:rPr>
           <w:rFonts w:ascii="Times New Roman" w:hAnsi="Times New Roman" w:cs="Times New Roman"/>
@@ -12078,7 +12048,7 @@
         <w:lastRenderedPageBreak/>
         <w:t>Tujuan Praktik Kerja Lapangan</w:t>
       </w:r>
-      <w:bookmarkEnd w:id="9"/>
+      <w:bookmarkEnd w:id="10"/>
     </w:p>
     <w:p>
       <w:pPr>
@@ -12234,7 +12204,7 @@
           <w:szCs w:val="24"/>
         </w:rPr>
       </w:pPr>
-      <w:bookmarkStart w:id="10" w:name="_Toc53954185"/>
+      <w:bookmarkStart w:id="11" w:name="_Toc53954185"/>
       <w:r>
         <w:rPr>
           <w:rFonts w:ascii="Times New Roman" w:hAnsi="Times New Roman" w:cs="Times New Roman"/>
@@ -12253,7 +12223,7 @@
         </w:rPr>
         <w:t xml:space="preserve"> Praktik Kerja Lapangan</w:t>
       </w:r>
-      <w:bookmarkEnd w:id="10"/>
+      <w:bookmarkEnd w:id="11"/>
     </w:p>
     <w:p>
       <w:pPr>
@@ -12387,7 +12357,7 @@
           <w:szCs w:val="24"/>
         </w:rPr>
       </w:pPr>
-      <w:bookmarkStart w:id="11" w:name="_Toc53954186"/>
+      <w:bookmarkStart w:id="12" w:name="_Toc53954186"/>
       <w:r>
         <w:rPr>
           <w:rFonts w:ascii="Times New Roman" w:hAnsi="Times New Roman" w:cs="Times New Roman"/>
@@ -12397,7 +12367,7 @@
         </w:rPr>
         <w:t>Tempat dan Topik Praktik Kerja Lapangan</w:t>
       </w:r>
-      <w:bookmarkEnd w:id="11"/>
+      <w:bookmarkEnd w:id="12"/>
     </w:p>
     <w:p>
       <w:pPr>
@@ -12414,7 +12384,7 @@
           <w:sz w:val="24"/>
         </w:rPr>
       </w:pPr>
-      <w:bookmarkStart w:id="12" w:name="_Toc53954187"/>
+      <w:bookmarkStart w:id="13" w:name="_Toc53954187"/>
       <w:r>
         <w:rPr>
           <w:rFonts w:ascii="Times New Roman" w:hAnsi="Times New Roman" w:cs="Times New Roman"/>
@@ -12439,7 +12409,7 @@
         </w:rPr>
         <w:t xml:space="preserve"> Praktik Kerja Lapangan</w:t>
       </w:r>
-      <w:bookmarkEnd w:id="12"/>
+      <w:bookmarkEnd w:id="13"/>
     </w:p>
     <w:p>
       <w:pPr>
@@ -12508,7 +12478,7 @@
           <w:lang w:val="id-ID"/>
         </w:rPr>
       </w:pPr>
-      <w:bookmarkStart w:id="13" w:name="_Toc53954188"/>
+      <w:bookmarkStart w:id="14" w:name="_Toc53954188"/>
       <w:r>
         <w:rPr>
           <w:rFonts w:ascii="Times New Roman" w:hAnsi="Times New Roman" w:cs="Times New Roman"/>
@@ -12517,7 +12487,7 @@
         </w:rPr>
         <w:t>Topik Praktik Kerja Lapangan</w:t>
       </w:r>
-      <w:bookmarkEnd w:id="13"/>
+      <w:bookmarkEnd w:id="14"/>
     </w:p>
     <w:p>
       <w:pPr>
@@ -12605,7 +12575,7 @@
           <w:szCs w:val="24"/>
         </w:rPr>
       </w:pPr>
-      <w:bookmarkStart w:id="14" w:name="_Toc53954189"/>
+      <w:bookmarkStart w:id="15" w:name="_Toc53954189"/>
       <w:r>
         <w:rPr>
           <w:rFonts w:ascii="Times New Roman" w:hAnsi="Times New Roman" w:cs="Times New Roman"/>
@@ -12616,7 +12586,7 @@
         <w:lastRenderedPageBreak/>
         <w:t>BAB II</w:t>
       </w:r>
-      <w:bookmarkEnd w:id="14"/>
+      <w:bookmarkEnd w:id="15"/>
     </w:p>
     <w:p>
       <w:pPr>
@@ -12726,7 +12696,7 @@
           <w:szCs w:val="24"/>
         </w:rPr>
       </w:pPr>
-      <w:bookmarkStart w:id="15" w:name="_Toc53954190"/>
+      <w:bookmarkStart w:id="16" w:name="_Toc53954190"/>
       <w:r>
         <w:rPr>
           <w:rFonts w:ascii="Times New Roman" w:hAnsi="Times New Roman" w:cs="Times New Roman"/>
@@ -12736,7 +12706,7 @@
         </w:rPr>
         <w:t>Sejarah Badan Narkotika Nasional</w:t>
       </w:r>
-      <w:bookmarkEnd w:id="15"/>
+      <w:bookmarkEnd w:id="16"/>
       <w:r>
         <w:rPr>
           <w:rFonts w:ascii="Times New Roman" w:hAnsi="Times New Roman" w:cs="Times New Roman"/>
@@ -13073,7 +13043,7 @@
           <w:szCs w:val="24"/>
         </w:rPr>
       </w:pPr>
-      <w:bookmarkStart w:id="16" w:name="_Toc53954191"/>
+      <w:bookmarkStart w:id="17" w:name="_Toc53954191"/>
       <w:r>
         <w:rPr>
           <w:rFonts w:ascii="Times New Roman" w:hAnsi="Times New Roman" w:cs="Times New Roman"/>
@@ -13092,7 +13062,7 @@
         </w:rPr>
         <w:t>BNN Kota Samarinda</w:t>
       </w:r>
-      <w:bookmarkEnd w:id="16"/>
+      <w:bookmarkEnd w:id="17"/>
     </w:p>
     <w:p>
       <w:pPr>
@@ -13110,7 +13080,7 @@
           <w:szCs w:val="24"/>
         </w:rPr>
       </w:pPr>
-      <w:bookmarkStart w:id="17" w:name="_Toc53954192"/>
+      <w:bookmarkStart w:id="18" w:name="_Toc53954192"/>
       <w:r>
         <w:rPr>
           <w:rFonts w:ascii="Times New Roman" w:hAnsi="Times New Roman" w:cs="Times New Roman"/>
@@ -13120,7 +13090,7 @@
         </w:rPr>
         <w:t>Visi BNN Kota Samarinda</w:t>
       </w:r>
-      <w:bookmarkEnd w:id="17"/>
+      <w:bookmarkEnd w:id="18"/>
     </w:p>
     <w:p>
       <w:pPr>
@@ -13181,7 +13151,7 @@
           <w:szCs w:val="24"/>
         </w:rPr>
       </w:pPr>
-      <w:bookmarkStart w:id="18" w:name="_Toc53954193"/>
+      <w:bookmarkStart w:id="19" w:name="_Toc53954193"/>
       <w:r>
         <w:rPr>
           <w:rFonts w:ascii="Times New Roman" w:hAnsi="Times New Roman" w:cs="Times New Roman"/>
@@ -13191,7 +13161,7 @@
         </w:rPr>
         <w:t>Misi BNN Kota Samarinda</w:t>
       </w:r>
-      <w:bookmarkEnd w:id="18"/>
+      <w:bookmarkEnd w:id="19"/>
     </w:p>
     <w:p>
       <w:pPr>
@@ -13326,7 +13296,7 @@
           <w:szCs w:val="24"/>
         </w:rPr>
       </w:pPr>
-      <w:bookmarkStart w:id="19" w:name="_Toc53954194"/>
+      <w:bookmarkStart w:id="20" w:name="_Toc53954194"/>
       <w:r>
         <w:rPr>
           <w:rFonts w:ascii="Times New Roman" w:hAnsi="Times New Roman" w:cs="Times New Roman"/>
@@ -13337,7 +13307,7 @@
         <w:lastRenderedPageBreak/>
         <w:t>Tugas dan Fungsi BNN Kota Samarinda</w:t>
       </w:r>
-      <w:bookmarkEnd w:id="19"/>
+      <w:bookmarkEnd w:id="20"/>
     </w:p>
     <w:p>
       <w:pPr>
@@ -13355,7 +13325,7 @@
           <w:szCs w:val="24"/>
         </w:rPr>
       </w:pPr>
-      <w:bookmarkStart w:id="20" w:name="_Toc53954195"/>
+      <w:bookmarkStart w:id="21" w:name="_Toc53954195"/>
       <w:r>
         <w:rPr>
           <w:rFonts w:ascii="Times New Roman" w:hAnsi="Times New Roman" w:cs="Times New Roman"/>
@@ -13365,7 +13335,7 @@
         </w:rPr>
         <w:t>Tugas BNN Kota Samarinda</w:t>
       </w:r>
-      <w:bookmarkEnd w:id="20"/>
+      <w:bookmarkEnd w:id="21"/>
     </w:p>
     <w:p>
       <w:pPr>
@@ -13403,7 +13373,7 @@
           <w:szCs w:val="24"/>
         </w:rPr>
       </w:pPr>
-      <w:bookmarkStart w:id="21" w:name="_Toc53954196"/>
+      <w:bookmarkStart w:id="22" w:name="_Toc53954196"/>
       <w:r>
         <w:rPr>
           <w:rFonts w:ascii="Times New Roman" w:hAnsi="Times New Roman" w:cs="Times New Roman"/>
@@ -13413,7 +13383,7 @@
         </w:rPr>
         <w:t>Tugas BNN Kota Samarinda</w:t>
       </w:r>
-      <w:bookmarkEnd w:id="21"/>
+      <w:bookmarkEnd w:id="22"/>
     </w:p>
     <w:p>
       <w:pPr>
@@ -13456,7 +13426,7 @@
           <w:szCs w:val="24"/>
         </w:rPr>
       </w:pPr>
-      <w:bookmarkStart w:id="22" w:name="_Toc53954197"/>
+      <w:bookmarkStart w:id="23" w:name="_Toc53954197"/>
       <w:r>
         <w:rPr>
           <w:rFonts w:ascii="Times New Roman" w:hAnsi="Times New Roman" w:cs="Times New Roman"/>
@@ -13466,7 +13436,7 @@
         </w:rPr>
         <w:t>Program Kerja BNN Kota Samarinda</w:t>
       </w:r>
-      <w:bookmarkEnd w:id="22"/>
+      <w:bookmarkEnd w:id="23"/>
     </w:p>
     <w:p>
       <w:pPr>
@@ -13764,7 +13734,7 @@
           <w:szCs w:val="24"/>
         </w:rPr>
       </w:pPr>
-      <w:bookmarkStart w:id="23" w:name="_Toc53954198"/>
+      <w:bookmarkStart w:id="24" w:name="_Toc53954198"/>
       <w:r>
         <w:rPr>
           <w:rFonts w:ascii="Times New Roman" w:hAnsi="Times New Roman" w:cs="Times New Roman"/>
@@ -13775,7 +13745,7 @@
         <w:lastRenderedPageBreak/>
         <w:t>BAB III</w:t>
       </w:r>
-      <w:bookmarkEnd w:id="23"/>
+      <w:bookmarkEnd w:id="24"/>
     </w:p>
     <w:p>
       <w:pPr>
@@ -13828,7 +13798,7 @@
           <w:sz w:val="24"/>
         </w:rPr>
       </w:pPr>
-      <w:bookmarkStart w:id="24" w:name="_Toc53954199"/>
+      <w:bookmarkStart w:id="25" w:name="_Toc53954199"/>
       <w:r>
         <w:rPr>
           <w:rFonts w:ascii="Times New Roman" w:hAnsi="Times New Roman" w:cs="Times New Roman"/>
@@ -13837,7 +13807,7 @@
         </w:rPr>
         <w:t>Deksripsi Lingkup Kerja</w:t>
       </w:r>
-      <w:bookmarkEnd w:id="24"/>
+      <w:bookmarkEnd w:id="25"/>
     </w:p>
     <w:p>
       <w:pPr>
@@ -14069,7 +14039,7 @@
           <w:sz w:val="24"/>
         </w:rPr>
       </w:pPr>
-      <w:bookmarkStart w:id="25" w:name="_Toc53954200"/>
+      <w:bookmarkStart w:id="26" w:name="_Toc53954200"/>
       <w:r>
         <w:rPr>
           <w:rFonts w:ascii="Times New Roman" w:hAnsi="Times New Roman" w:cs="Times New Roman"/>
@@ -14078,7 +14048,7 @@
         </w:rPr>
         <w:t>Hasil Kerja</w:t>
       </w:r>
-      <w:bookmarkEnd w:id="25"/>
+      <w:bookmarkEnd w:id="26"/>
     </w:p>
     <w:p>
       <w:pPr>
@@ -14375,7 +14345,7 @@
           <w:lang w:val="id-ID"/>
         </w:rPr>
       </w:pPr>
-      <w:bookmarkStart w:id="26" w:name="_Toc53954201"/>
+      <w:bookmarkStart w:id="27" w:name="_Toc53954201"/>
       <w:r>
         <w:rPr>
           <w:rFonts w:ascii="Times New Roman" w:hAnsi="Times New Roman" w:cs="Times New Roman"/>
@@ -14384,7 +14354,7 @@
         </w:rPr>
         <w:t>Pembahasan</w:t>
       </w:r>
-      <w:bookmarkEnd w:id="26"/>
+      <w:bookmarkEnd w:id="27"/>
     </w:p>
     <w:p>
       <w:pPr>
@@ -14708,7 +14678,7 @@
           <w:lang w:val="id-ID"/>
         </w:rPr>
       </w:pPr>
-      <w:bookmarkStart w:id="27" w:name="_Toc53954202"/>
+      <w:bookmarkStart w:id="28" w:name="_Toc53954202"/>
       <w:r>
         <w:rPr>
           <w:rFonts w:ascii="Times New Roman" w:hAnsi="Times New Roman" w:cs="Times New Roman"/>
@@ -14719,7 +14689,7 @@
         </w:rPr>
         <w:t>Aplikasi Pembangun Sistem</w:t>
       </w:r>
-      <w:bookmarkEnd w:id="27"/>
+      <w:bookmarkEnd w:id="28"/>
     </w:p>
     <w:p>
       <w:pPr>
@@ -14738,7 +14708,7 @@
           <w:lang w:val="id-ID"/>
         </w:rPr>
       </w:pPr>
-      <w:bookmarkStart w:id="28" w:name="_Toc53954203"/>
+      <w:bookmarkStart w:id="29" w:name="_Toc53954203"/>
       <w:r>
         <w:rPr>
           <w:rFonts w:ascii="Times New Roman" w:hAnsi="Times New Roman" w:cs="Times New Roman"/>
@@ -14749,7 +14719,7 @@
         </w:rPr>
         <w:t>Netbeans IDE</w:t>
       </w:r>
-      <w:bookmarkEnd w:id="28"/>
+      <w:bookmarkEnd w:id="29"/>
     </w:p>
     <w:p>
       <w:pPr>
@@ -14979,7 +14949,7 @@
           <w:lang w:val="id-ID"/>
         </w:rPr>
       </w:pPr>
-      <w:bookmarkStart w:id="29" w:name="_Toc53954204"/>
+      <w:bookmarkStart w:id="30" w:name="_Toc53954204"/>
       <w:r>
         <w:rPr>
           <w:color w:val="auto"/>
@@ -14987,7 +14957,7 @@
         </w:rPr>
         <w:t>XAMPP</w:t>
       </w:r>
-      <w:bookmarkEnd w:id="29"/>
+      <w:bookmarkEnd w:id="30"/>
     </w:p>
     <w:p>
       <w:pPr>
@@ -15076,7 +15046,7 @@
           <w:lang w:val="id-ID"/>
         </w:rPr>
       </w:pPr>
-      <w:bookmarkStart w:id="30" w:name="_Toc53954205"/>
+      <w:bookmarkStart w:id="31" w:name="_Toc53954205"/>
       <w:r>
         <w:rPr>
           <w:rFonts w:ascii="Times New Roman" w:hAnsi="Times New Roman" w:cs="Times New Roman"/>
@@ -15087,7 +15057,7 @@
         </w:rPr>
         <w:t>MySQL</w:t>
       </w:r>
-      <w:bookmarkEnd w:id="30"/>
+      <w:bookmarkEnd w:id="31"/>
     </w:p>
     <w:p>
       <w:pPr>
@@ -15425,7 +15395,7 @@
           <w:lang w:val="id-ID"/>
         </w:rPr>
       </w:pPr>
-      <w:bookmarkStart w:id="31" w:name="_Toc53954206"/>
+      <w:bookmarkStart w:id="32" w:name="_Toc53954206"/>
       <w:r>
         <w:rPr>
           <w:rFonts w:ascii="Times New Roman" w:hAnsi="Times New Roman" w:cs="Times New Roman"/>
@@ -15436,7 +15406,7 @@
         </w:rPr>
         <w:t>Client/Server</w:t>
       </w:r>
-      <w:bookmarkEnd w:id="31"/>
+      <w:bookmarkEnd w:id="32"/>
     </w:p>
     <w:p>
       <w:pPr>
@@ -15690,8 +15660,8 @@
           <w:lang w:val="id-ID"/>
         </w:rPr>
       </w:pPr>
-      <w:bookmarkStart w:id="32" w:name="_Toc48068568"/>
-      <w:bookmarkStart w:id="33" w:name="_Toc53951762"/>
+      <w:bookmarkStart w:id="33" w:name="_Toc48068568"/>
+      <w:bookmarkStart w:id="34" w:name="_Toc53951762"/>
       <w:r>
         <w:rPr>
           <w:b w:val="0"/>
@@ -15725,7 +15695,7 @@
         </w:rPr>
         <w:fldChar w:fldCharType="separate"/>
       </w:r>
-      <w:bookmarkStart w:id="34" w:name="_Toc48003624"/>
+      <w:bookmarkStart w:id="35" w:name="_Toc48003624"/>
       <w:r>
         <w:rPr>
           <w:b w:val="0"/>
@@ -15735,7 +15705,7 @@
         </w:rPr>
         <w:t>1</w:t>
       </w:r>
-      <w:bookmarkEnd w:id="34"/>
+      <w:bookmarkEnd w:id="35"/>
       <w:r>
         <w:rPr>
           <w:b w:val="0"/>
@@ -15772,8 +15742,8 @@
         </w:rPr>
         <w:t>.</w:t>
       </w:r>
-      <w:bookmarkEnd w:id="32"/>
       <w:bookmarkEnd w:id="33"/>
+      <w:bookmarkEnd w:id="34"/>
     </w:p>
     <w:p>
       <w:pPr>
@@ -15913,7 +15883,7 @@
           <w:lang w:val="id-ID"/>
         </w:rPr>
       </w:pPr>
-      <w:bookmarkStart w:id="35" w:name="_Toc53954207"/>
+      <w:bookmarkStart w:id="36" w:name="_Toc53954207"/>
       <w:r>
         <w:rPr>
           <w:rFonts w:ascii="Times New Roman" w:hAnsi="Times New Roman" w:cs="Times New Roman"/>
@@ -15923,7 +15893,7 @@
         </w:rPr>
         <w:t>Perancangan Proses Sistem</w:t>
       </w:r>
-      <w:bookmarkEnd w:id="35"/>
+      <w:bookmarkEnd w:id="36"/>
     </w:p>
     <w:p>
       <w:pPr>
@@ -16293,7 +16263,7 @@
           <v:shape id="_x0000_i1025" type="#_x0000_t75" style="width:424.75pt;height:204.75pt" o:ole="">
             <v:imagedata r:id="rId52" o:title=""/>
           </v:shape>
-          <o:OLEObject Type="Embed" ProgID="Visio.Drawing.15" ShapeID="_x0000_i1025" DrawAspect="Content" ObjectID="_1664612438" r:id="rId53"/>
+          <o:OLEObject Type="Embed" ProgID="Visio.Drawing.15" ShapeID="_x0000_i1025" DrawAspect="Content" ObjectID="_1664797509" r:id="rId53"/>
         </w:object>
       </w:r>
     </w:p>
@@ -16309,8 +16279,8 @@
           <w:lang w:val="id-ID"/>
         </w:rPr>
       </w:pPr>
-      <w:bookmarkStart w:id="36" w:name="_Toc48068569"/>
-      <w:bookmarkStart w:id="37" w:name="_Toc53951763"/>
+      <w:bookmarkStart w:id="37" w:name="_Toc48068569"/>
+      <w:bookmarkStart w:id="38" w:name="_Toc53951763"/>
       <w:r>
         <w:rPr>
           <w:b w:val="0"/>
@@ -16437,8 +16407,8 @@
         </w:rPr>
         <w:t>.</w:t>
       </w:r>
-      <w:bookmarkEnd w:id="36"/>
       <w:bookmarkEnd w:id="37"/>
+      <w:bookmarkEnd w:id="38"/>
     </w:p>
     <w:p>
       <w:pPr>
@@ -16464,7 +16434,7 @@
           <w:lang w:val="id-ID"/>
         </w:rPr>
       </w:pPr>
-      <w:bookmarkStart w:id="38" w:name="_Toc53954208"/>
+      <w:bookmarkStart w:id="39" w:name="_Toc53954208"/>
       <w:r>
         <w:rPr>
           <w:rFonts w:ascii="Times New Roman" w:hAnsi="Times New Roman" w:cs="Times New Roman"/>
@@ -16474,7 +16444,7 @@
         </w:rPr>
         <w:t>Perancangan Basis Data</w:t>
       </w:r>
-      <w:bookmarkEnd w:id="38"/>
+      <w:bookmarkEnd w:id="39"/>
     </w:p>
     <w:p>
       <w:pPr>
@@ -16567,8 +16537,8 @@
           <w:sz w:val="24"/>
         </w:rPr>
       </w:pPr>
-      <w:bookmarkStart w:id="39" w:name="_Toc53951689"/>
-      <w:bookmarkStart w:id="40" w:name="_Toc53951907"/>
+      <w:bookmarkStart w:id="40" w:name="_Toc53951689"/>
+      <w:bookmarkStart w:id="41" w:name="_Toc53951907"/>
       <w:r>
         <w:rPr>
           <w:b w:val="0"/>
@@ -16629,8 +16599,8 @@
         </w:rPr>
         <w:t xml:space="preserve"> Struktur Tabel db_formulir</w:t>
       </w:r>
-      <w:bookmarkEnd w:id="39"/>
       <w:bookmarkEnd w:id="40"/>
+      <w:bookmarkEnd w:id="41"/>
     </w:p>
     <w:tbl>
       <w:tblPr>
@@ -16865,7 +16835,7 @@
           <w:lang w:val="id-ID"/>
         </w:rPr>
       </w:pPr>
-      <w:bookmarkStart w:id="41" w:name="_Toc53954209"/>
+      <w:bookmarkStart w:id="42" w:name="_Toc53954209"/>
       <w:r>
         <w:rPr>
           <w:rFonts w:ascii="Times New Roman" w:hAnsi="Times New Roman" w:cs="Times New Roman"/>
@@ -16876,7 +16846,7 @@
         </w:rPr>
         <w:t>Login</w:t>
       </w:r>
-      <w:bookmarkEnd w:id="41"/>
+      <w:bookmarkEnd w:id="42"/>
     </w:p>
     <w:p>
       <w:pPr>
@@ -17113,8 +17083,8 @@
           <w:sz w:val="24"/>
         </w:rPr>
       </w:pPr>
-      <w:bookmarkStart w:id="42" w:name="_Toc53951690"/>
-      <w:bookmarkStart w:id="43" w:name="_Toc53951908"/>
+      <w:bookmarkStart w:id="43" w:name="_Toc53951690"/>
+      <w:bookmarkStart w:id="44" w:name="_Toc53951908"/>
       <w:r>
         <w:rPr>
           <w:b w:val="0"/>
@@ -17184,8 +17154,8 @@
         </w:rPr>
         <w:t>Login</w:t>
       </w:r>
-      <w:bookmarkEnd w:id="42"/>
       <w:bookmarkEnd w:id="43"/>
+      <w:bookmarkEnd w:id="44"/>
     </w:p>
     <w:tbl>
       <w:tblPr>
@@ -17724,7 +17694,7 @@
           <w:lang w:val="id-ID"/>
         </w:rPr>
       </w:pPr>
-      <w:bookmarkStart w:id="44" w:name="_Toc53954210"/>
+      <w:bookmarkStart w:id="45" w:name="_Toc53954210"/>
       <w:r>
         <w:rPr>
           <w:color w:val="auto"/>
@@ -17733,7 +17703,7 @@
         </w:rPr>
         <w:t>Pasien</w:t>
       </w:r>
-      <w:bookmarkEnd w:id="44"/>
+      <w:bookmarkEnd w:id="45"/>
     </w:p>
     <w:p>
       <w:pPr>
@@ -18183,8 +18153,8 @@
           <w:lang w:val="id-ID"/>
         </w:rPr>
       </w:pPr>
-      <w:bookmarkStart w:id="45" w:name="_Toc53951691"/>
-      <w:bookmarkStart w:id="46" w:name="_Toc53951909"/>
+      <w:bookmarkStart w:id="46" w:name="_Toc53951691"/>
+      <w:bookmarkStart w:id="47" w:name="_Toc53951909"/>
       <w:r>
         <w:rPr>
           <w:b w:val="0"/>
@@ -18244,8 +18214,8 @@
         </w:rPr>
         <w:t xml:space="preserve"> Struktur Tabel Pasien</w:t>
       </w:r>
-      <w:bookmarkEnd w:id="45"/>
       <w:bookmarkEnd w:id="46"/>
+      <w:bookmarkEnd w:id="47"/>
     </w:p>
     <w:tbl>
       <w:tblPr>
@@ -19707,7 +19677,7 @@
           <w:lang w:val="id-ID"/>
         </w:rPr>
       </w:pPr>
-      <w:bookmarkStart w:id="47" w:name="_Toc53954211"/>
+      <w:bookmarkStart w:id="48" w:name="_Toc53954211"/>
       <w:r>
         <w:rPr>
           <w:rFonts w:ascii="Times New Roman" w:hAnsi="Times New Roman" w:cs="Times New Roman"/>
@@ -19717,7 +19687,7 @@
         </w:rPr>
         <w:t>Hasil Program</w:t>
       </w:r>
-      <w:bookmarkEnd w:id="47"/>
+      <w:bookmarkEnd w:id="48"/>
     </w:p>
     <w:p>
       <w:pPr>
@@ -19806,7 +19776,7 @@
           <w:lang w:val="id-ID"/>
         </w:rPr>
       </w:pPr>
-      <w:bookmarkStart w:id="48" w:name="_Toc53954212"/>
+      <w:bookmarkStart w:id="49" w:name="_Toc53954212"/>
       <w:r>
         <w:rPr>
           <w:rFonts w:ascii="Times New Roman" w:hAnsi="Times New Roman" w:cs="Times New Roman"/>
@@ -19849,7 +19819,7 @@
         </w:rPr>
         <w:t>Client/Server</w:t>
       </w:r>
-      <w:bookmarkEnd w:id="48"/>
+      <w:bookmarkEnd w:id="49"/>
     </w:p>
     <w:p>
       <w:pPr>
@@ -20245,7 +20215,7 @@
           <w:lang w:val="id-ID"/>
         </w:rPr>
       </w:pPr>
-      <w:bookmarkStart w:id="49" w:name="_Toc53954213"/>
+      <w:bookmarkStart w:id="50" w:name="_Toc53954213"/>
       <w:r>
         <w:rPr>
           <w:rFonts w:ascii="Times New Roman" w:hAnsi="Times New Roman" w:cs="Times New Roman"/>
@@ -20265,7 +20235,7 @@
         </w:rPr>
         <w:t>Client/Server</w:t>
       </w:r>
-      <w:bookmarkEnd w:id="49"/>
+      <w:bookmarkEnd w:id="50"/>
     </w:p>
     <w:p>
       <w:pPr>
@@ -20746,8 +20716,8 @@
                                 <w:sz w:val="24"/>
                               </w:rPr>
                             </w:pPr>
-                            <w:bookmarkStart w:id="50" w:name="_Toc48068570"/>
-                            <w:bookmarkStart w:id="51" w:name="_Toc53951764"/>
+                            <w:bookmarkStart w:id="51" w:name="_Toc48068570"/>
+                            <w:bookmarkStart w:id="52" w:name="_Toc53951764"/>
                             <w:r>
                               <w:rPr>
                                 <w:b w:val="0"/>
@@ -20822,8 +20792,8 @@
                               </w:rPr>
                               <w:t>Network and Sharing Center</w:t>
                             </w:r>
-                            <w:bookmarkEnd w:id="50"/>
                             <w:bookmarkEnd w:id="51"/>
+                            <w:bookmarkEnd w:id="52"/>
                           </w:p>
                         </w:txbxContent>
                       </wps:txbx>
@@ -21254,8 +21224,8 @@
                                 <w:szCs w:val="24"/>
                               </w:rPr>
                             </w:pPr>
-                            <w:bookmarkStart w:id="52" w:name="_Toc48068571"/>
-                            <w:bookmarkStart w:id="53" w:name="_Toc53951765"/>
+                            <w:bookmarkStart w:id="53" w:name="_Toc48068571"/>
+                            <w:bookmarkStart w:id="54" w:name="_Toc53951765"/>
                             <w:r>
                               <w:rPr>
                                 <w:b w:val="0"/>
@@ -21338,8 +21308,8 @@
                               </w:rPr>
                               <w:t>Dialog box Ethernet Status</w:t>
                             </w:r>
-                            <w:bookmarkEnd w:id="52"/>
                             <w:bookmarkEnd w:id="53"/>
+                            <w:bookmarkEnd w:id="54"/>
                           </w:p>
                         </w:txbxContent>
                       </wps:txbx>
@@ -21555,8 +21525,8 @@
                                 <w:szCs w:val="24"/>
                               </w:rPr>
                             </w:pPr>
-                            <w:bookmarkStart w:id="56" w:name="_Toc48068572"/>
-                            <w:bookmarkStart w:id="57" w:name="_Toc53951766"/>
+                            <w:bookmarkStart w:id="55" w:name="_Toc48068572"/>
+                            <w:bookmarkStart w:id="56" w:name="_Toc53951766"/>
                             <w:r>
                               <w:rPr>
                                 <w:b w:val="0"/>
@@ -21639,8 +21609,8 @@
                               </w:rPr>
                               <w:t>IP Address</w:t>
                             </w:r>
+                            <w:bookmarkEnd w:id="55"/>
                             <w:bookmarkEnd w:id="56"/>
-                            <w:bookmarkEnd w:id="57"/>
                           </w:p>
                         </w:txbxContent>
                       </wps:txbx>
@@ -22243,7 +22213,7 @@
           <w:lang w:val="id-ID"/>
         </w:rPr>
       </w:pPr>
-      <w:bookmarkStart w:id="58" w:name="_Toc53954214"/>
+      <w:bookmarkStart w:id="57" w:name="_Toc53954214"/>
       <w:r>
         <w:rPr>
           <w:rFonts w:ascii="Times New Roman" w:hAnsi="Times New Roman" w:cs="Times New Roman"/>
@@ -22264,7 +22234,7 @@
         </w:rPr>
         <w:t>Server</w:t>
       </w:r>
-      <w:bookmarkEnd w:id="58"/>
+      <w:bookmarkEnd w:id="57"/>
     </w:p>
     <w:p>
       <w:pPr>
@@ -22377,7 +22347,7 @@
           <w:lang w:val="id-ID"/>
         </w:rPr>
       </w:pPr>
-      <w:bookmarkStart w:id="59" w:name="_Toc53954215"/>
+      <w:bookmarkStart w:id="58" w:name="_Toc53954215"/>
       <w:r>
         <w:rPr>
           <w:rFonts w:ascii="Times New Roman" w:hAnsi="Times New Roman" w:cs="Times New Roman"/>
@@ -22399,7 +22369,7 @@
         </w:rPr>
         <w:t xml:space="preserve"> Login</w:t>
       </w:r>
-      <w:bookmarkEnd w:id="59"/>
+      <w:bookmarkEnd w:id="58"/>
     </w:p>
     <w:p>
       <w:pPr>
@@ -22676,8 +22646,8 @@
                                 <w:szCs w:val="24"/>
                               </w:rPr>
                             </w:pPr>
-                            <w:bookmarkStart w:id="60" w:name="_Toc48068573"/>
-                            <w:bookmarkStart w:id="61" w:name="_Toc53951767"/>
+                            <w:bookmarkStart w:id="59" w:name="_Toc48068573"/>
+                            <w:bookmarkStart w:id="60" w:name="_Toc53951767"/>
                             <w:r>
                               <w:rPr>
                                 <w:rFonts w:eastAsiaTheme="minorHAnsi"/>
@@ -22733,8 +22703,8 @@
                               </w:rPr>
                               <w:t xml:space="preserve"> Login</w:t>
                             </w:r>
+                            <w:bookmarkEnd w:id="59"/>
                             <w:bookmarkEnd w:id="60"/>
-                            <w:bookmarkEnd w:id="61"/>
                           </w:p>
                         </w:txbxContent>
                       </wps:txbx>
@@ -22858,7 +22828,7 @@
           <w:lang w:val="id-ID"/>
         </w:rPr>
       </w:pPr>
-      <w:bookmarkStart w:id="64" w:name="_Toc53954216"/>
+      <w:bookmarkStart w:id="61" w:name="_Toc53954216"/>
       <w:r>
         <w:rPr>
           <w:rFonts w:ascii="Times New Roman" w:hAnsi="Times New Roman" w:cs="Times New Roman"/>
@@ -22870,7 +22840,7 @@
         </w:rPr>
         <w:t>Menu Utama</w:t>
       </w:r>
-      <w:bookmarkEnd w:id="64"/>
+      <w:bookmarkEnd w:id="61"/>
     </w:p>
     <w:p>
       <w:pPr>
@@ -23168,8 +23138,8 @@
                                 <w:szCs w:val="24"/>
                               </w:rPr>
                             </w:pPr>
-                            <w:bookmarkStart w:id="65" w:name="_Toc48068574"/>
-                            <w:bookmarkStart w:id="66" w:name="_Toc53951768"/>
+                            <w:bookmarkStart w:id="62" w:name="_Toc48068574"/>
+                            <w:bookmarkStart w:id="63" w:name="_Toc53951768"/>
                             <w:r>
                               <w:rPr>
                                 <w:rFonts w:eastAsiaTheme="minorHAnsi"/>
@@ -23204,8 +23174,8 @@
                               </w:rPr>
                               <w:t xml:space="preserve"> Menu Utama</w:t>
                             </w:r>
-                            <w:bookmarkEnd w:id="65"/>
-                            <w:bookmarkEnd w:id="66"/>
+                            <w:bookmarkEnd w:id="62"/>
+                            <w:bookmarkEnd w:id="63"/>
                           </w:p>
                         </w:txbxContent>
                       </wps:txbx>
@@ -23306,7 +23276,7 @@
           <w:lang w:val="id-ID"/>
         </w:rPr>
       </w:pPr>
-      <w:bookmarkStart w:id="69" w:name="_Toc53954217"/>
+      <w:bookmarkStart w:id="64" w:name="_Toc53954217"/>
       <w:r>
         <w:rPr>
           <w:rFonts w:ascii="Times New Roman" w:hAnsi="Times New Roman" w:cs="Times New Roman"/>
@@ -23318,7 +23288,7 @@
         </w:rPr>
         <w:t>Data Formulir</w:t>
       </w:r>
-      <w:bookmarkEnd w:id="69"/>
+      <w:bookmarkEnd w:id="64"/>
     </w:p>
     <w:p>
       <w:pPr>
@@ -23731,8 +23701,8 @@
                                 <w:sz w:val="24"/>
                               </w:rPr>
                             </w:pPr>
-                            <w:bookmarkStart w:id="70" w:name="_Toc48068575"/>
-                            <w:bookmarkStart w:id="71" w:name="_Toc53951769"/>
+                            <w:bookmarkStart w:id="65" w:name="_Toc48068575"/>
+                            <w:bookmarkStart w:id="66" w:name="_Toc53951769"/>
                             <w:r>
                               <w:rPr>
                                 <w:b w:val="0"/>
@@ -23762,8 +23732,8 @@
                               </w:rPr>
                               <w:t xml:space="preserve"> Tampilan Menu Edit Formulir Pendaftaran</w:t>
                             </w:r>
-                            <w:bookmarkEnd w:id="70"/>
-                            <w:bookmarkEnd w:id="71"/>
+                            <w:bookmarkEnd w:id="65"/>
+                            <w:bookmarkEnd w:id="66"/>
                           </w:p>
                         </w:txbxContent>
                       </wps:txbx>
@@ -23917,8 +23887,8 @@
                                 <w:sz w:val="24"/>
                               </w:rPr>
                             </w:pPr>
-                            <w:bookmarkStart w:id="74" w:name="_Toc48068576"/>
-                            <w:bookmarkStart w:id="75" w:name="_Toc53951770"/>
+                            <w:bookmarkStart w:id="67" w:name="_Toc48068576"/>
+                            <w:bookmarkStart w:id="68" w:name="_Toc53951770"/>
                             <w:r>
                               <w:rPr>
                                 <w:b w:val="0"/>
@@ -23948,8 +23918,8 @@
                               </w:rPr>
                               <w:t xml:space="preserve"> Tampilan Tabel Data Pasien</w:t>
                             </w:r>
-                            <w:bookmarkEnd w:id="74"/>
-                            <w:bookmarkEnd w:id="75"/>
+                            <w:bookmarkEnd w:id="67"/>
+                            <w:bookmarkEnd w:id="68"/>
                           </w:p>
                         </w:txbxContent>
                       </wps:txbx>
@@ -24098,7 +24068,7 @@
           <w:lang w:val="id-ID"/>
         </w:rPr>
       </w:pPr>
-      <w:bookmarkStart w:id="78" w:name="_Toc53954218"/>
+      <w:bookmarkStart w:id="69" w:name="_Toc53954218"/>
       <w:r>
         <w:rPr>
           <w:rFonts w:ascii="Times New Roman" w:hAnsi="Times New Roman" w:cs="Times New Roman"/>
@@ -24120,7 +24090,7 @@
         </w:rPr>
         <w:t>User</w:t>
       </w:r>
-      <w:bookmarkEnd w:id="78"/>
+      <w:bookmarkEnd w:id="69"/>
     </w:p>
     <w:p>
       <w:pPr>
@@ -24198,8 +24168,8 @@
                                 <w:sz w:val="24"/>
                               </w:rPr>
                             </w:pPr>
-                            <w:bookmarkStart w:id="79" w:name="_Toc48068577"/>
-                            <w:bookmarkStart w:id="80" w:name="_Toc53951771"/>
+                            <w:bookmarkStart w:id="70" w:name="_Toc48068577"/>
+                            <w:bookmarkStart w:id="71" w:name="_Toc53951771"/>
                             <w:r>
                               <w:rPr>
                                 <w:b w:val="0"/>
@@ -24239,8 +24209,8 @@
                               </w:rPr>
                               <w:t>User</w:t>
                             </w:r>
-                            <w:bookmarkEnd w:id="79"/>
-                            <w:bookmarkEnd w:id="80"/>
+                            <w:bookmarkEnd w:id="70"/>
+                            <w:bookmarkEnd w:id="71"/>
                           </w:p>
                         </w:txbxContent>
                       </wps:txbx>
@@ -24895,8 +24865,8 @@
                                 <w:sz w:val="24"/>
                               </w:rPr>
                             </w:pPr>
-                            <w:bookmarkStart w:id="83" w:name="_Toc48068578"/>
-                            <w:bookmarkStart w:id="84" w:name="_Toc53951772"/>
+                            <w:bookmarkStart w:id="72" w:name="_Toc48068578"/>
+                            <w:bookmarkStart w:id="73" w:name="_Toc53951772"/>
                             <w:r>
                               <w:rPr>
                                 <w:b w:val="0"/>
@@ -24936,8 +24906,8 @@
                               </w:rPr>
                               <w:t>User</w:t>
                             </w:r>
-                            <w:bookmarkEnd w:id="83"/>
-                            <w:bookmarkEnd w:id="84"/>
+                            <w:bookmarkEnd w:id="72"/>
+                            <w:bookmarkEnd w:id="73"/>
                           </w:p>
                         </w:txbxContent>
                       </wps:txbx>
@@ -25104,7 +25074,7 @@
           <w:lang w:val="id-ID"/>
         </w:rPr>
       </w:pPr>
-      <w:bookmarkStart w:id="87" w:name="_Toc53954219"/>
+      <w:bookmarkStart w:id="74" w:name="_Toc53954219"/>
       <w:r>
         <w:rPr>
           <w:rFonts w:ascii="Times New Roman" w:hAnsi="Times New Roman" w:cs="Times New Roman"/>
@@ -25116,7 +25086,7 @@
         </w:rPr>
         <w:t>Laporan Data Pasien</w:t>
       </w:r>
-      <w:bookmarkEnd w:id="87"/>
+      <w:bookmarkEnd w:id="74"/>
     </w:p>
     <w:p>
       <w:pPr>
@@ -25199,8 +25169,8 @@
                                 <w:szCs w:val="24"/>
                               </w:rPr>
                             </w:pPr>
-                            <w:bookmarkStart w:id="88" w:name="_Toc48068579"/>
-                            <w:bookmarkStart w:id="89" w:name="_Toc53951773"/>
+                            <w:bookmarkStart w:id="75" w:name="_Toc48068579"/>
+                            <w:bookmarkStart w:id="76" w:name="_Toc53951773"/>
                             <w:r>
                               <w:rPr>
                                 <w:rFonts w:eastAsiaTheme="minorHAnsi"/>
@@ -25235,8 +25205,8 @@
                               </w:rPr>
                               <w:t xml:space="preserve"> Tampilan Laporan Data Pasien Excel</w:t>
                             </w:r>
-                            <w:bookmarkEnd w:id="88"/>
-                            <w:bookmarkEnd w:id="89"/>
+                            <w:bookmarkEnd w:id="75"/>
+                            <w:bookmarkEnd w:id="76"/>
                           </w:p>
                         </w:txbxContent>
                       </wps:txbx>
@@ -25543,7 +25513,7 @@
           <w:lang w:val="id-ID"/>
         </w:rPr>
       </w:pPr>
-      <w:bookmarkStart w:id="92" w:name="_Toc53954220"/>
+      <w:bookmarkStart w:id="77" w:name="_Toc53954220"/>
       <w:r>
         <w:rPr>
           <w:rFonts w:ascii="Times New Roman" w:hAnsi="Times New Roman" w:cs="Times New Roman"/>
@@ -25563,7 +25533,7 @@
         </w:rPr>
         <w:t>Client</w:t>
       </w:r>
-      <w:bookmarkEnd w:id="92"/>
+      <w:bookmarkEnd w:id="77"/>
     </w:p>
     <w:p>
       <w:pPr>
@@ -25716,7 +25686,7 @@
           <w:lang w:val="id-ID"/>
         </w:rPr>
       </w:pPr>
-      <w:bookmarkStart w:id="93" w:name="_Toc53954221"/>
+      <w:bookmarkStart w:id="78" w:name="_Toc53954221"/>
       <w:r>
         <w:rPr>
           <w:rFonts w:ascii="Times New Roman" w:hAnsi="Times New Roman" w:cs="Times New Roman"/>
@@ -25729,7 +25699,7 @@
         <w:lastRenderedPageBreak/>
         <w:t>Menu Login</w:t>
       </w:r>
-      <w:bookmarkEnd w:id="93"/>
+      <w:bookmarkEnd w:id="78"/>
     </w:p>
     <w:p>
       <w:pPr>
@@ -25965,8 +25935,8 @@
                                 <w:szCs w:val="24"/>
                               </w:rPr>
                             </w:pPr>
-                            <w:bookmarkStart w:id="94" w:name="_Toc48068580"/>
-                            <w:bookmarkStart w:id="95" w:name="_Toc53951774"/>
+                            <w:bookmarkStart w:id="79" w:name="_Toc48068580"/>
+                            <w:bookmarkStart w:id="80" w:name="_Toc53951774"/>
                             <w:r>
                               <w:rPr>
                                 <w:rFonts w:eastAsiaTheme="minorHAnsi"/>
@@ -26022,8 +25992,8 @@
                               </w:rPr>
                               <w:t xml:space="preserve"> Login Client</w:t>
                             </w:r>
-                            <w:bookmarkEnd w:id="94"/>
-                            <w:bookmarkEnd w:id="95"/>
+                            <w:bookmarkEnd w:id="79"/>
+                            <w:bookmarkEnd w:id="80"/>
                           </w:p>
                         </w:txbxContent>
                       </wps:txbx>
@@ -26144,7 +26114,7 @@
           <w:lang w:val="id-ID"/>
         </w:rPr>
       </w:pPr>
-      <w:bookmarkStart w:id="98" w:name="_Toc53954222"/>
+      <w:bookmarkStart w:id="81" w:name="_Toc53954222"/>
       <w:r>
         <w:rPr>
           <w:rFonts w:ascii="Times New Roman" w:hAnsi="Times New Roman" w:cs="Times New Roman"/>
@@ -26156,7 +26126,7 @@
         </w:rPr>
         <w:t>Menu Utama</w:t>
       </w:r>
-      <w:bookmarkEnd w:id="98"/>
+      <w:bookmarkEnd w:id="81"/>
     </w:p>
     <w:p>
       <w:pPr>
@@ -26236,8 +26206,8 @@
                                 <w:szCs w:val="24"/>
                               </w:rPr>
                             </w:pPr>
-                            <w:bookmarkStart w:id="99" w:name="_Toc48068581"/>
-                            <w:bookmarkStart w:id="100" w:name="_Toc53951775"/>
+                            <w:bookmarkStart w:id="82" w:name="_Toc48068581"/>
+                            <w:bookmarkStart w:id="83" w:name="_Toc53951775"/>
                             <w:r>
                               <w:rPr>
                                 <w:b w:val="0"/>
@@ -26281,8 +26251,8 @@
                               </w:rPr>
                               <w:t>Client</w:t>
                             </w:r>
-                            <w:bookmarkEnd w:id="99"/>
-                            <w:bookmarkEnd w:id="100"/>
+                            <w:bookmarkEnd w:id="82"/>
+                            <w:bookmarkEnd w:id="83"/>
                           </w:p>
                         </w:txbxContent>
                       </wps:txbx>
@@ -26570,7 +26540,7 @@
           <w:lang w:val="id-ID"/>
         </w:rPr>
       </w:pPr>
-      <w:bookmarkStart w:id="103" w:name="_Toc53954223"/>
+      <w:bookmarkStart w:id="84" w:name="_Toc53954223"/>
       <w:r>
         <w:rPr>
           <w:rFonts w:ascii="Times New Roman" w:hAnsi="Times New Roman" w:cs="Times New Roman"/>
@@ -26583,7 +26553,7 @@
         <w:lastRenderedPageBreak/>
         <w:t>Data Formulir</w:t>
       </w:r>
-      <w:bookmarkEnd w:id="103"/>
+      <w:bookmarkEnd w:id="84"/>
     </w:p>
     <w:p>
       <w:pPr>
@@ -26857,8 +26827,8 @@
                                 <w:sz w:val="24"/>
                               </w:rPr>
                             </w:pPr>
-                            <w:bookmarkStart w:id="104" w:name="_Toc48068582"/>
-                            <w:bookmarkStart w:id="105" w:name="_Toc53951776"/>
+                            <w:bookmarkStart w:id="85" w:name="_Toc48068582"/>
+                            <w:bookmarkStart w:id="86" w:name="_Toc53951776"/>
                             <w:r>
                               <w:rPr>
                                 <w:b w:val="0"/>
@@ -26888,8 +26858,8 @@
                               </w:rPr>
                               <w:t xml:space="preserve"> Tampilan Menu Edit Formulir Pendaftaran</w:t>
                             </w:r>
-                            <w:bookmarkEnd w:id="104"/>
-                            <w:bookmarkEnd w:id="105"/>
+                            <w:bookmarkEnd w:id="85"/>
+                            <w:bookmarkEnd w:id="86"/>
                           </w:p>
                         </w:txbxContent>
                       </wps:txbx>
@@ -27259,8 +27229,8 @@
                                 <w:sz w:val="24"/>
                               </w:rPr>
                             </w:pPr>
-                            <w:bookmarkStart w:id="108" w:name="_Toc48068583"/>
-                            <w:bookmarkStart w:id="109" w:name="_Toc53951777"/>
+                            <w:bookmarkStart w:id="87" w:name="_Toc48068583"/>
+                            <w:bookmarkStart w:id="88" w:name="_Toc53951777"/>
                             <w:r>
                               <w:rPr>
                                 <w:b w:val="0"/>
@@ -27290,8 +27260,8 @@
                               </w:rPr>
                               <w:t xml:space="preserve"> Tampilan Tabel Data Pasien</w:t>
                             </w:r>
-                            <w:bookmarkEnd w:id="108"/>
-                            <w:bookmarkEnd w:id="109"/>
+                            <w:bookmarkEnd w:id="87"/>
+                            <w:bookmarkEnd w:id="88"/>
                           </w:p>
                         </w:txbxContent>
                       </wps:txbx>
@@ -27385,7 +27355,7 @@
           <w:lang w:val="id-ID"/>
         </w:rPr>
       </w:pPr>
-      <w:bookmarkStart w:id="112" w:name="_Toc53954224"/>
+      <w:bookmarkStart w:id="89" w:name="_Toc53954224"/>
       <w:r>
         <w:rPr>
           <w:rFonts w:ascii="Times New Roman" w:hAnsi="Times New Roman" w:cs="Times New Roman"/>
@@ -27398,7 +27368,7 @@
         <w:lastRenderedPageBreak/>
         <w:t>Menu Formulir</w:t>
       </w:r>
-      <w:bookmarkEnd w:id="112"/>
+      <w:bookmarkEnd w:id="89"/>
     </w:p>
     <w:p>
       <w:pPr>
@@ -27467,8 +27437,8 @@
                                 <w:sz w:val="24"/>
                               </w:rPr>
                             </w:pPr>
-                            <w:bookmarkStart w:id="113" w:name="_Toc48068584"/>
-                            <w:bookmarkStart w:id="114" w:name="_Toc53951778"/>
+                            <w:bookmarkStart w:id="90" w:name="_Toc48068584"/>
+                            <w:bookmarkStart w:id="91" w:name="_Toc53951778"/>
                             <w:r>
                               <w:rPr>
                                 <w:b w:val="0"/>
@@ -27498,7 +27468,6 @@
                               </w:rPr>
                               <w:t xml:space="preserve"> Tampilan Menu Formulir Pendaftaran </w:t>
                             </w:r>
-                            <w:bookmarkStart w:id="115" w:name="_GoBack"/>
                             <w:r>
                               <w:rPr>
                                 <w:b w:val="0"/>
@@ -27519,7 +27488,6 @@
                               </w:rPr>
                               <w:t>t</w:t>
                             </w:r>
-                            <w:bookmarkEnd w:id="115"/>
                             <w:r>
                               <w:rPr>
                                 <w:b w:val="0"/>
@@ -27529,8 +27497,8 @@
                               </w:rPr>
                               <w:t xml:space="preserve"> Narkoba</w:t>
                             </w:r>
-                            <w:bookmarkEnd w:id="113"/>
-                            <w:bookmarkEnd w:id="114"/>
+                            <w:bookmarkEnd w:id="90"/>
+                            <w:bookmarkEnd w:id="91"/>
                           </w:p>
                         </w:txbxContent>
                       </wps:txbx>
@@ -27942,7 +27910,7 @@
           <w:lang w:val="en-ID"/>
         </w:rPr>
       </w:pPr>
-      <w:bookmarkStart w:id="119" w:name="_Toc53954225"/>
+      <w:bookmarkStart w:id="92" w:name="_Toc53954225"/>
       <w:r>
         <w:rPr>
           <w:rFonts w:ascii="Times New Roman" w:hAnsi="Times New Roman" w:cs="Times New Roman"/>
@@ -27954,7 +27922,7 @@
         <w:lastRenderedPageBreak/>
         <w:t>BAB IV</w:t>
       </w:r>
-      <w:bookmarkEnd w:id="119"/>
+      <w:bookmarkEnd w:id="92"/>
     </w:p>
     <w:p>
       <w:pPr>
@@ -28007,7 +27975,7 @@
           <w:lang w:val="id-ID"/>
         </w:rPr>
       </w:pPr>
-      <w:bookmarkStart w:id="120" w:name="_Toc53954226"/>
+      <w:bookmarkStart w:id="93" w:name="_Toc53954226"/>
       <w:r>
         <w:rPr>
           <w:rFonts w:ascii="Times New Roman" w:hAnsi="Times New Roman" w:cs="Times New Roman"/>
@@ -28017,7 +27985,7 @@
         </w:rPr>
         <w:t>Kesimpulan</w:t>
       </w:r>
-      <w:bookmarkEnd w:id="120"/>
+      <w:bookmarkEnd w:id="93"/>
     </w:p>
     <w:p>
       <w:pPr>
@@ -28496,7 +28464,7 @@
           <w:lang w:val="id-ID"/>
         </w:rPr>
       </w:pPr>
-      <w:bookmarkStart w:id="121" w:name="_Toc53954227"/>
+      <w:bookmarkStart w:id="94" w:name="_Toc53954227"/>
       <w:r>
         <w:rPr>
           <w:rFonts w:ascii="Times New Roman" w:hAnsi="Times New Roman" w:cs="Times New Roman"/>
@@ -28506,7 +28474,7 @@
         </w:rPr>
         <w:t>Saran</w:t>
       </w:r>
-      <w:bookmarkEnd w:id="121"/>
+      <w:bookmarkEnd w:id="94"/>
     </w:p>
     <w:p>
       <w:pPr>
@@ -28772,7 +28740,7 @@
         </w:rPr>
       </w:pPr>
     </w:p>
-    <w:bookmarkStart w:id="122" w:name="_Toc53954228" w:displacedByCustomXml="next"/>
+    <w:bookmarkStart w:id="95" w:name="_Toc53954228" w:displacedByCustomXml="next"/>
     <w:sdt>
       <w:sdtPr>
         <w:rPr>
@@ -28810,7 +28778,7 @@
             </w:rPr>
             <w:t>DAFTAR PUSTAKA</w:t>
           </w:r>
-          <w:bookmarkEnd w:id="122"/>
+          <w:bookmarkEnd w:id="95"/>
         </w:p>
         <w:p>
           <w:pPr>
@@ -29455,7 +29423,7 @@
             <w:noProof/>
             <w:sz w:val="24"/>
           </w:rPr>
-          <w:t>7</w:t>
+          <w:t>2</w:t>
         </w:r>
         <w:r>
           <w:rPr>
@@ -33513,7 +33481,7 @@
 </file>
 
 <file path=customXml/itemProps1.xml><?xml version="1.0" encoding="utf-8"?>
-<ds:datastoreItem xmlns:ds="http://schemas.openxmlformats.org/officeDocument/2006/customXml" ds:itemID="{1D310656-3092-432C-85CA-82CF80AA6A1B}">
+<ds:datastoreItem xmlns:ds="http://schemas.openxmlformats.org/officeDocument/2006/customXml" ds:itemID="{5DFA11CF-7A52-401C-B9E5-E52848E6B188}">
   <ds:schemaRefs>
     <ds:schemaRef ds:uri="http://schemas.openxmlformats.org/officeDocument/2006/bibliography"/>
   </ds:schemaRefs>

</xml_diff>